<commit_message>
Abstand im Bodenbereich berechnet
</commit_message>
<xml_diff>
--- a/Doc/Berechnung.docx
+++ b/Doc/Berechnung.docx
@@ -2,6 +2,466 @@
 <file path=word/document.xml><?xml version="1.0" encoding="utf-8"?>
 <w:document xmlns:wpc="http://schemas.microsoft.com/office/word/2010/wordprocessingCanvas" xmlns:mc="http://schemas.openxmlformats.org/markup-compatibility/2006" xmlns:o="urn:schemas-microsoft-com:office:office" xmlns:r="http://schemas.openxmlformats.org/officeDocument/2006/relationships" xmlns:m="http://schemas.openxmlformats.org/officeDocument/2006/math" xmlns:v="urn:schemas-microsoft-com:vml" xmlns:wp14="http://schemas.microsoft.com/office/word/2010/wordprocessingDrawing" xmlns:wp="http://schemas.openxmlformats.org/drawingml/2006/wordprocessingDrawing" xmlns:w10="urn:schemas-microsoft-com:office:word" xmlns:w="http://schemas.openxmlformats.org/wordprocessingml/2006/main" xmlns:w14="http://schemas.microsoft.com/office/word/2010/wordml" xmlns:w15="http://schemas.microsoft.com/office/word/2012/wordml" xmlns:wpg="http://schemas.microsoft.com/office/word/2010/wordprocessingGroup" xmlns:wpi="http://schemas.microsoft.com/office/word/2010/wordprocessingInk" xmlns:wne="http://schemas.microsoft.com/office/word/2006/wordml" xmlns:wps="http://schemas.microsoft.com/office/word/2010/wordprocessingShape" mc:Ignorable="w14 w15 wp14">
   <w:body>
+    <w:p>
+      <w:pPr>
+        <w:pStyle w:val="berschrift1"/>
+        <w:spacing w:after="120"/>
+      </w:pPr>
+      <w:r>
+        <w:t>Kameradaten</w:t>
+      </w:r>
+    </w:p>
+    <w:p>
+      <w:r>
+        <w:t xml:space="preserve">VFOV / 2 = </w:t>
+      </w:r>
+      <w:proofErr w:type="spellStart"/>
+      <w:r>
+        <w:t>arctan</w:t>
+      </w:r>
+      <w:proofErr w:type="spellEnd"/>
+      <w:r>
+        <w:t>(9/26) = 19,1°</w:t>
+      </w:r>
+    </w:p>
+    <w:p>
+      <w:r>
+        <w:t xml:space="preserve">HFOV / 2 = </w:t>
+      </w:r>
+      <w:proofErr w:type="spellStart"/>
+      <w:r>
+        <w:t>arctan</w:t>
+      </w:r>
+      <w:proofErr w:type="spellEnd"/>
+      <w:r>
+        <w:t>(13,5/22,9) = 30,5°</w:t>
+      </w:r>
+    </w:p>
+    <w:p>
+      <w:r>
+        <w:t>H = 97 mm</w:t>
+      </w:r>
+    </w:p>
+    <w:p>
+      <w:pPr>
+        <w:rPr>
+          <w:rFonts w:cstheme="minorHAnsi"/>
+        </w:rPr>
+      </w:pPr>
+      <w:r>
+        <w:rPr>
+          <w:rFonts w:cstheme="minorHAnsi"/>
+        </w:rPr>
+        <w:t>α = 3,7°</w:t>
+      </w:r>
+    </w:p>
+    <w:p>
+      <w:pPr>
+        <w:pStyle w:val="berschrift2"/>
+      </w:pPr>
+      <w:r>
+        <w:lastRenderedPageBreak/>
+        <w:t>Link</w:t>
+      </w:r>
+    </w:p>
+    <w:p>
+      <w:r>
+        <w:rPr>
+          <w:noProof/>
+          <w:lang w:eastAsia="de-DE"/>
+        </w:rPr>
+        <w:drawing>
+          <wp:inline distT="0" distB="0" distL="0" distR="0" wp14:anchorId="779C6C8E" wp14:editId="773E75BF">
+            <wp:extent cx="4333875" cy="7886700"/>
+            <wp:effectExtent l="0" t="0" r="9525" b="0"/>
+            <wp:docPr id="34" name="Grafik 34"/>
+            <wp:cNvGraphicFramePr>
+              <a:graphicFrameLocks xmlns:a="http://schemas.openxmlformats.org/drawingml/2006/main" noChangeAspect="1"/>
+            </wp:cNvGraphicFramePr>
+            <a:graphic xmlns:a="http://schemas.openxmlformats.org/drawingml/2006/main">
+              <a:graphicData uri="http://schemas.openxmlformats.org/drawingml/2006/picture">
+                <pic:pic xmlns:pic="http://schemas.openxmlformats.org/drawingml/2006/picture">
+                  <pic:nvPicPr>
+                    <pic:cNvPr id="1" name=""/>
+                    <pic:cNvPicPr/>
+                  </pic:nvPicPr>
+                  <pic:blipFill>
+                    <a:blip r:embed="rId5"/>
+                    <a:stretch>
+                      <a:fillRect/>
+                    </a:stretch>
+                  </pic:blipFill>
+                  <pic:spPr>
+                    <a:xfrm>
+                      <a:off x="0" y="0"/>
+                      <a:ext cx="4333875" cy="7886700"/>
+                    </a:xfrm>
+                    <a:prstGeom prst="rect">
+                      <a:avLst/>
+                    </a:prstGeom>
+                  </pic:spPr>
+                </pic:pic>
+              </a:graphicData>
+            </a:graphic>
+          </wp:inline>
+        </w:drawing>
+      </w:r>
+    </w:p>
+    <w:p/>
+    <w:p>
+      <w:pPr>
+        <w:rPr>
+          <w:rFonts w:eastAsiaTheme="minorEastAsia"/>
+        </w:rPr>
+      </w:pPr>
+      <m:oMathPara>
+        <m:oMath>
+          <m:r>
+            <w:rPr>
+              <w:rFonts w:ascii="Cambria Math" w:hAnsi="Cambria Math"/>
+            </w:rPr>
+            <m:t>β=</m:t>
+          </m:r>
+          <m:func>
+            <m:funcPr>
+              <m:ctrlPr>
+                <w:rPr>
+                  <w:rFonts w:ascii="Cambria Math" w:hAnsi="Cambria Math"/>
+                </w:rPr>
+              </m:ctrlPr>
+            </m:funcPr>
+            <m:fName>
+              <m:r>
+                <m:rPr>
+                  <m:sty m:val="p"/>
+                </m:rPr>
+                <w:rPr>
+                  <w:rFonts w:ascii="Cambria Math" w:hAnsi="Cambria Math"/>
+                </w:rPr>
+                <m:t>arctan</m:t>
+              </m:r>
+            </m:fName>
+            <m:e>
+              <m:r>
+                <w:rPr>
+                  <w:rFonts w:ascii="Cambria Math" w:hAnsi="Cambria Math"/>
+                </w:rPr>
+                <m:t>(</m:t>
+              </m:r>
+              <m:d>
+                <m:dPr>
+                  <m:ctrlPr>
+                    <w:rPr>
+                      <w:rFonts w:ascii="Cambria Math" w:hAnsi="Cambria Math"/>
+                      <w:i/>
+                    </w:rPr>
+                  </m:ctrlPr>
+                </m:dPr>
+                <m:e>
+                  <m:f>
+                    <m:fPr>
+                      <m:ctrlPr>
+                        <w:rPr>
+                          <w:rFonts w:ascii="Cambria Math" w:hAnsi="Cambria Math"/>
+                          <w:i/>
+                        </w:rPr>
+                      </m:ctrlPr>
+                    </m:fPr>
+                    <m:num>
+                      <m:r>
+                        <w:rPr>
+                          <w:rFonts w:ascii="Cambria Math" w:hAnsi="Cambria Math"/>
+                        </w:rPr>
+                        <m:t>2v</m:t>
+                      </m:r>
+                    </m:num>
+                    <m:den>
+                      <m:r>
+                        <w:rPr>
+                          <w:rFonts w:ascii="Cambria Math" w:hAnsi="Cambria Math"/>
+                        </w:rPr>
+                        <m:t>V</m:t>
+                      </m:r>
+                    </m:den>
+                  </m:f>
+                </m:e>
+              </m:d>
+            </m:e>
+          </m:func>
+          <m:r>
+            <m:rPr>
+              <m:sty m:val="p"/>
+            </m:rPr>
+            <w:rPr>
+              <w:rFonts w:ascii="Cambria Math" w:hAnsi="Cambria Math"/>
+            </w:rPr>
+            <m:t>tan⁡</m:t>
+          </m:r>
+          <m:r>
+            <w:rPr>
+              <w:rFonts w:ascii="Cambria Math" w:hAnsi="Cambria Math"/>
+            </w:rPr>
+            <m:t>(</m:t>
+          </m:r>
+          <m:f>
+            <m:fPr>
+              <m:ctrlPr>
+                <w:rPr>
+                  <w:rFonts w:ascii="Cambria Math" w:hAnsi="Cambria Math"/>
+                  <w:i/>
+                </w:rPr>
+              </m:ctrlPr>
+            </m:fPr>
+            <m:num>
+              <m:r>
+                <w:rPr>
+                  <w:rFonts w:ascii="Cambria Math" w:hAnsi="Cambria Math"/>
+                </w:rPr>
+                <m:t>VFOV</m:t>
+              </m:r>
+            </m:num>
+            <m:den>
+              <m:r>
+                <w:rPr>
+                  <w:rFonts w:ascii="Cambria Math" w:hAnsi="Cambria Math"/>
+                </w:rPr>
+                <m:t>2</m:t>
+              </m:r>
+            </m:den>
+          </m:f>
+          <m:r>
+            <w:rPr>
+              <w:rFonts w:ascii="Cambria Math" w:hAnsi="Cambria Math"/>
+            </w:rPr>
+            <m:t>))</m:t>
+          </m:r>
+        </m:oMath>
+      </m:oMathPara>
+    </w:p>
+    <w:p>
+      <m:oMathPara>
+        <m:oMath>
+          <m:r>
+            <w:rPr>
+              <w:rFonts w:ascii="Cambria Math" w:hAnsi="Cambria Math"/>
+            </w:rPr>
+            <w:lastRenderedPageBreak/>
+            <m:t xml:space="preserve">v1=v </m:t>
+          </m:r>
+          <m:r>
+            <m:rPr>
+              <m:sty m:val="p"/>
+            </m:rPr>
+            <w:rPr>
+              <w:rFonts w:ascii="Cambria Math" w:hAnsi="Cambria Math"/>
+            </w:rPr>
+            <m:t>arccos⁡</m:t>
+          </m:r>
+          <m:r>
+            <w:rPr>
+              <w:rFonts w:ascii="Cambria Math" w:hAnsi="Cambria Math"/>
+            </w:rPr>
+            <m:t>(γ)</m:t>
+          </m:r>
+        </m:oMath>
+      </m:oMathPara>
+    </w:p>
+    <w:p>
+      <w:pPr>
+        <w:rPr>
+          <w:rFonts w:eastAsiaTheme="minorEastAsia"/>
+        </w:rPr>
+      </w:pPr>
+    </w:p>
+    <w:p>
+      <w:pPr>
+        <w:rPr>
+          <w:rFonts w:eastAsiaTheme="minorEastAsia"/>
+        </w:rPr>
+      </w:pPr>
+      <m:oMathPara>
+        <m:oMath>
+          <m:r>
+            <w:rPr>
+              <w:rFonts w:ascii="Cambria Math" w:hAnsi="Cambria Math"/>
+            </w:rPr>
+            <m:t>z=</m:t>
+          </m:r>
+          <m:f>
+            <m:fPr>
+              <m:ctrlPr>
+                <w:rPr>
+                  <w:rFonts w:ascii="Cambria Math" w:hAnsi="Cambria Math"/>
+                  <w:i/>
+                </w:rPr>
+              </m:ctrlPr>
+            </m:fPr>
+            <m:num>
+              <m:r>
+                <w:rPr>
+                  <w:rFonts w:ascii="Cambria Math" w:hAnsi="Cambria Math"/>
+                </w:rPr>
+                <m:t>H</m:t>
+              </m:r>
+            </m:num>
+            <m:den>
+              <m:func>
+                <m:funcPr>
+                  <m:ctrlPr>
+                    <w:rPr>
+                      <w:rFonts w:ascii="Cambria Math" w:hAnsi="Cambria Math"/>
+                    </w:rPr>
+                  </m:ctrlPr>
+                </m:funcPr>
+                <m:fName>
+                  <m:r>
+                    <m:rPr>
+                      <m:sty m:val="p"/>
+                    </m:rPr>
+                    <w:rPr>
+                      <w:rFonts w:ascii="Cambria Math" w:hAnsi="Cambria Math"/>
+                    </w:rPr>
+                    <m:t>cos</m:t>
+                  </m:r>
+                </m:fName>
+                <m:e>
+                  <m:d>
+                    <m:dPr>
+                      <m:ctrlPr>
+                        <w:rPr>
+                          <w:rFonts w:ascii="Cambria Math" w:hAnsi="Cambria Math"/>
+                          <w:i/>
+                        </w:rPr>
+                      </m:ctrlPr>
+                    </m:dPr>
+                    <m:e>
+                      <m:r>
+                        <w:rPr>
+                          <w:rFonts w:ascii="Cambria Math" w:hAnsi="Cambria Math"/>
+                        </w:rPr>
+                        <m:t>α</m:t>
+                      </m:r>
+                    </m:e>
+                  </m:d>
+                </m:e>
+              </m:func>
+              <m:d>
+                <m:dPr>
+                  <m:ctrlPr>
+                    <w:rPr>
+                      <w:rFonts w:ascii="Cambria Math" w:hAnsi="Cambria Math"/>
+                      <w:i/>
+                    </w:rPr>
+                  </m:ctrlPr>
+                </m:dPr>
+                <m:e>
+                  <m:func>
+                    <m:funcPr>
+                      <m:ctrlPr>
+                        <w:rPr>
+                          <w:rFonts w:ascii="Cambria Math" w:hAnsi="Cambria Math"/>
+                        </w:rPr>
+                      </m:ctrlPr>
+                    </m:funcPr>
+                    <m:fName>
+                      <m:r>
+                        <m:rPr>
+                          <m:sty m:val="p"/>
+                        </m:rPr>
+                        <w:rPr>
+                          <w:rFonts w:ascii="Cambria Math" w:hAnsi="Cambria Math"/>
+                        </w:rPr>
+                        <m:t>tan</m:t>
+                      </m:r>
+                      <m:ctrlPr>
+                        <w:rPr>
+                          <w:rFonts w:ascii="Cambria Math" w:hAnsi="Cambria Math"/>
+                          <w:i/>
+                        </w:rPr>
+                      </m:ctrlPr>
+                    </m:fName>
+                    <m:e>
+                      <m:d>
+                        <m:dPr>
+                          <m:ctrlPr>
+                            <w:rPr>
+                              <w:rFonts w:ascii="Cambria Math" w:hAnsi="Cambria Math"/>
+                              <w:i/>
+                            </w:rPr>
+                          </m:ctrlPr>
+                        </m:dPr>
+                        <m:e>
+                          <m:r>
+                            <w:rPr>
+                              <w:rFonts w:ascii="Cambria Math" w:hAnsi="Cambria Math"/>
+                            </w:rPr>
+                            <m:t>α</m:t>
+                          </m:r>
+                        </m:e>
+                      </m:d>
+                    </m:e>
+                  </m:func>
+                  <m:r>
+                    <w:rPr>
+                      <w:rFonts w:ascii="Cambria Math" w:hAnsi="Cambria Math"/>
+                    </w:rPr>
+                    <m:t>+</m:t>
+                  </m:r>
+                  <m:func>
+                    <m:funcPr>
+                      <m:ctrlPr>
+                        <w:rPr>
+                          <w:rFonts w:ascii="Cambria Math" w:hAnsi="Cambria Math"/>
+                        </w:rPr>
+                      </m:ctrlPr>
+                    </m:funcPr>
+                    <m:fName>
+                      <m:r>
+                        <m:rPr>
+                          <m:sty m:val="p"/>
+                        </m:rPr>
+                        <w:rPr>
+                          <w:rFonts w:ascii="Cambria Math" w:hAnsi="Cambria Math"/>
+                        </w:rPr>
+                        <m:t>tan</m:t>
+                      </m:r>
+                      <m:ctrlPr>
+                        <w:rPr>
+                          <w:rFonts w:ascii="Cambria Math" w:hAnsi="Cambria Math"/>
+                          <w:i/>
+                        </w:rPr>
+                      </m:ctrlPr>
+                    </m:fName>
+                    <m:e>
+                      <m:d>
+                        <m:dPr>
+                          <m:ctrlPr>
+                            <w:rPr>
+                              <w:rFonts w:ascii="Cambria Math" w:hAnsi="Cambria Math"/>
+                              <w:i/>
+                            </w:rPr>
+                          </m:ctrlPr>
+                        </m:dPr>
+                        <m:e>
+                          <m:r>
+                            <w:rPr>
+                              <w:rFonts w:ascii="Cambria Math" w:hAnsi="Cambria Math"/>
+                            </w:rPr>
+                            <m:t>β</m:t>
+                          </m:r>
+                        </m:e>
+                      </m:d>
+                    </m:e>
+                  </m:func>
+                </m:e>
+              </m:d>
+            </m:den>
+          </m:f>
+        </m:oMath>
+      </m:oMathPara>
+      <w:bookmarkStart w:id="0" w:name="_GoBack"/>
+      <w:bookmarkEnd w:id="0"/>
+    </w:p>
     <w:p>
       <w:pPr>
         <w:pStyle w:val="berschrift1"/>
@@ -1931,6 +2391,7 @@
               <w:sz w:val="24"/>
               <w:szCs w:val="24"/>
             </w:rPr>
+            <w:lastRenderedPageBreak/>
             <w:br/>
           </m:r>
         </m:oMath>
@@ -3519,8 +3980,6 @@
       <w:r>
         <w:t>Roboter aufbauen und mit dem Video aufnehmen.</w:t>
       </w:r>
-      <w:bookmarkStart w:id="0" w:name="_GoBack"/>
-      <w:bookmarkEnd w:id="0"/>
     </w:p>
     <w:sectPr>
       <w:pgSz w:w="11906" w:h="16838"/>
@@ -4159,6 +4618,28 @@
       <w:szCs w:val="32"/>
     </w:rPr>
   </w:style>
+  <w:style w:type="paragraph" w:styleId="berschrift2">
+    <w:name w:val="heading 2"/>
+    <w:basedOn w:val="Standard"/>
+    <w:next w:val="Standard"/>
+    <w:link w:val="berschrift2Zchn"/>
+    <w:uiPriority w:val="9"/>
+    <w:unhideWhenUsed/>
+    <w:qFormat/>
+    <w:rsid w:val="00D006BC"/>
+    <w:pPr>
+      <w:keepNext/>
+      <w:keepLines/>
+      <w:spacing w:before="40" w:after="0"/>
+      <w:outlineLvl w:val="1"/>
+    </w:pPr>
+    <w:rPr>
+      <w:rFonts w:asciiTheme="majorHAnsi" w:eastAsiaTheme="majorEastAsia" w:hAnsiTheme="majorHAnsi" w:cstheme="majorBidi"/>
+      <w:color w:val="2E74B5" w:themeColor="accent1" w:themeShade="BF"/>
+      <w:sz w:val="26"/>
+      <w:szCs w:val="26"/>
+    </w:rPr>
+  </w:style>
   <w:style w:type="character" w:default="1" w:styleId="Absatz-Standardschriftart">
     <w:name w:val="Default Paragraph Font"/>
     <w:uiPriority w:val="1"/>
@@ -4235,6 +4716,19 @@
       <w:ind w:left="720"/>
       <w:contextualSpacing/>
     </w:pPr>
+  </w:style>
+  <w:style w:type="character" w:customStyle="1" w:styleId="berschrift2Zchn">
+    <w:name w:val="Überschrift 2 Zchn"/>
+    <w:basedOn w:val="Absatz-Standardschriftart"/>
+    <w:link w:val="berschrift2"/>
+    <w:uiPriority w:val="9"/>
+    <w:rsid w:val="00D006BC"/>
+    <w:rPr>
+      <w:rFonts w:asciiTheme="majorHAnsi" w:eastAsiaTheme="majorEastAsia" w:hAnsiTheme="majorHAnsi" w:cstheme="majorBidi"/>
+      <w:color w:val="2E74B5" w:themeColor="accent1" w:themeShade="BF"/>
+      <w:sz w:val="26"/>
+      <w:szCs w:val="26"/>
+    </w:rPr>
   </w:style>
 </w:styles>
 </file>

</xml_diff>